<commit_message>
Fixed formatting for "11. Abstract Classes and Interfaces" exercises
</commit_message>
<xml_diff>
--- a/Courses/Software-Sciences/Module-1-OOP-New/11-Abstract-Classes-and-Interfaces/11-Abstract-Classes-and-Interfaces-Exercises.docx
+++ b/Courses/Software-Sciences/Module-1-OOP-New/11-Abstract-Classes-and-Interfaces/11-Abstract-Classes-and-Interfaces-Exercises.docx
@@ -169,7 +169,6 @@
         <w:t>.</w:t>
       </w:r>
     </w:p>
-    <w:p/>
     <w:p>
       <w:pPr>
         <w:rPr>
@@ -387,12 +386,16 @@
     </w:p>
     <w:p>
       <w:pPr>
-        <w:pStyle w:val="Heading3"/>
+        <w:rPr>
+          <w:lang w:val="bg-BG"/>
+        </w:rPr>
       </w:pPr>
     </w:p>
     <w:p>
       <w:pPr>
-        <w:pStyle w:val="Heading3"/>
+        <w:rPr>
+          <w:lang w:val="bg-BG"/>
+        </w:rPr>
       </w:pPr>
     </w:p>
     <w:p>
@@ -406,6 +409,7 @@
         <w:rPr>
           <w:lang w:val="bg-BG"/>
         </w:rPr>
+        <w:lastRenderedPageBreak/>
         <w:t>Примери</w:t>
       </w:r>
     </w:p>
@@ -842,20 +846,31 @@
     <w:p>
       <w:pPr>
         <w:pStyle w:val="Heading3"/>
-      </w:pPr>
+        <w:rPr>
+          <w:lang w:val="bg-BG"/>
+        </w:rPr>
+      </w:pPr>
+      <w:r>
+        <w:rPr>
+          <w:lang w:val="bg-BG"/>
+        </w:rPr>
+        <w:t>Решение</w:t>
+      </w:r>
     </w:p>
     <w:p>
       <w:pPr>
-        <w:pStyle w:val="Heading3"/>
-        <w:rPr>
-          <w:lang w:val="bg-BG"/>
-        </w:rPr>
-      </w:pPr>
-      <w:r>
-        <w:rPr>
-          <w:lang w:val="bg-BG"/>
-        </w:rPr>
-        <w:t>Решение</w:t>
+        <w:rPr>
+          <w:lang w:val="bg-BG"/>
+        </w:rPr>
+      </w:pPr>
+      <w:r>
+        <w:rPr>
+          <w:lang w:val="bg-BG"/>
+        </w:rPr>
+        <w:t>Алгоритъмът за рисуване на кръг е</w:t>
+      </w:r>
+      <w:r>
+        <w:t>:</w:t>
       </w:r>
     </w:p>
     <w:p>
@@ -866,22 +881,6 @@
       </w:pPr>
       <w:r>
         <w:rPr>
-          <w:lang w:val="bg-BG"/>
-        </w:rPr>
-        <w:t>Алгоритъмът за рисуване на кръг е</w:t>
-      </w:r>
-      <w:r>
-        <w:t>:</w:t>
-      </w:r>
-    </w:p>
-    <w:p>
-      <w:pPr>
-        <w:rPr>
-          <w:lang w:val="bg-BG"/>
-        </w:rPr>
-      </w:pPr>
-      <w:r>
-        <w:rPr>
           <w:noProof/>
           <w:lang w:val="bg-BG"/>
         </w:rPr>
@@ -893,9 +892,9 @@
           <w:lang w:eastAsia="bg-BG"/>
         </w:rPr>
         <w:drawing>
-          <wp:inline distT="0" distB="0" distL="0" distR="0" wp14:anchorId="1461BAB2" wp14:editId="0443E807">
-            <wp:extent cx="3981450" cy="3209925"/>
-            <wp:effectExtent l="19050" t="19050" r="19050" b="28575"/>
+          <wp:inline distT="0" distB="0" distL="0" distR="0" wp14:anchorId="1461BAB2" wp14:editId="3C96A569">
+            <wp:extent cx="3860818" cy="3112669"/>
+            <wp:effectExtent l="12700" t="12700" r="12700" b="12065"/>
             <wp:docPr id="9" name="Picture 10" descr="Graphical user interface, text&#10;&#10;Description automatically generated"/>
             <wp:cNvGraphicFramePr>
               <a:graphicFrameLocks xmlns:a="http://schemas.openxmlformats.org/drawingml/2006/main" noChangeAspect="1"/>
@@ -925,7 +924,7 @@
                   <pic:spPr bwMode="auto">
                     <a:xfrm>
                       <a:off x="0" y="0"/>
-                      <a:ext cx="3981450" cy="3209925"/>
+                      <a:ext cx="3898014" cy="3142657"/>
                     </a:xfrm>
                     <a:prstGeom prst="rect">
                       <a:avLst/>
@@ -946,12 +945,19 @@
         </w:drawing>
       </w:r>
     </w:p>
-    <w:p/>
-    <w:p/>
-    <w:p/>
-    <w:p/>
-    <w:p/>
-    <w:p/>
+    <w:p>
+      <w:pPr>
+        <w:rPr>
+          <w:lang w:val="bg-BG"/>
+        </w:rPr>
+      </w:pPr>
+      <w:r>
+        <w:rPr>
+          <w:lang w:val="bg-BG"/>
+        </w:rPr>
+        <w:br w:type="page"/>
+      </w:r>
+    </w:p>
     <w:p>
       <w:pPr>
         <w:rPr>
@@ -989,9 +995,9 @@
           <w:lang w:eastAsia="bg-BG"/>
         </w:rPr>
         <w:drawing>
-          <wp:inline distT="0" distB="0" distL="0" distR="0" wp14:anchorId="3C291236" wp14:editId="0EAC67E7">
-            <wp:extent cx="4029075" cy="3400425"/>
-            <wp:effectExtent l="19050" t="19050" r="28575" b="28575"/>
+          <wp:inline distT="0" distB="0" distL="0" distR="0" wp14:anchorId="3C291236" wp14:editId="791DC46B">
+            <wp:extent cx="4061295" cy="3427617"/>
+            <wp:effectExtent l="12700" t="12700" r="15875" b="14605"/>
             <wp:docPr id="12" name="Picture 9" descr="Graphical user interface, text, application&#10;&#10;Description automatically generated"/>
             <wp:cNvGraphicFramePr>
               <a:graphicFrameLocks xmlns:a="http://schemas.openxmlformats.org/drawingml/2006/main" noChangeAspect="1"/>
@@ -1021,7 +1027,7 @@
                   <pic:spPr bwMode="auto">
                     <a:xfrm>
                       <a:off x="0" y="0"/>
-                      <a:ext cx="4029075" cy="3400425"/>
+                      <a:ext cx="4165254" cy="3515355"/>
                     </a:xfrm>
                     <a:prstGeom prst="rect">
                       <a:avLst/>
@@ -1041,19 +1047,6 @@
           </wp:inline>
         </w:drawing>
       </w:r>
-    </w:p>
-    <w:p>
-      <w:pPr>
-        <w:pStyle w:val="Heading2"/>
-        <w:numPr>
-          <w:ilvl w:val="0"/>
-          <w:numId w:val="0"/>
-        </w:numPr>
-        <w:ind w:left="360"/>
-        <w:rPr>
-          <w:lang w:val="bg-BG"/>
-        </w:rPr>
-      </w:pPr>
     </w:p>
     <w:p>
       <w:pPr>
@@ -1244,42 +1237,36 @@
     </w:p>
     <w:p>
       <w:pPr>
-        <w:spacing w:after="0"/>
-      </w:pPr>
+        <w:spacing w:before="120" w:after="0"/>
+        <w:rPr>
+          <w:lang w:val="bg-BG"/>
+        </w:rPr>
+      </w:pPr>
+      <w:r>
+        <w:rPr>
+          <w:lang w:val="bg-BG"/>
+        </w:rPr>
+        <w:br w:type="page"/>
+      </w:r>
     </w:p>
     <w:p>
       <w:pPr>
-        <w:spacing w:after="0"/>
-      </w:pPr>
+        <w:spacing w:before="120" w:after="0"/>
+        <w:rPr>
+          <w:lang w:val="bg-BG"/>
+        </w:rPr>
+      </w:pPr>
+      <w:r>
+        <w:rPr>
+          <w:lang w:val="bg-BG"/>
+        </w:rPr>
+        <w:lastRenderedPageBreak/>
+        <w:t>Трябва да можете да използвате класа по следния начин:</w:t>
+      </w:r>
     </w:p>
     <w:p>
       <w:pPr>
         <w:spacing w:after="0"/>
-      </w:pPr>
-    </w:p>
-    <w:p>
-      <w:pPr>
-        <w:spacing w:after="0"/>
-      </w:pPr>
-    </w:p>
-    <w:p>
-      <w:pPr>
-        <w:spacing w:before="120" w:after="0"/>
-        <w:rPr>
-          <w:lang w:val="bg-BG"/>
-        </w:rPr>
-      </w:pPr>
-      <w:r>
-        <w:rPr>
-          <w:lang w:val="bg-BG"/>
-        </w:rPr>
-        <w:lastRenderedPageBreak/>
-        <w:t>Трябва да можете да използвате класа по следния начин:</w:t>
-      </w:r>
-    </w:p>
-    <w:p>
-      <w:pPr>
-        <w:spacing w:after="0"/>
         <w:rPr>
           <w:lang w:val="bg-BG"/>
         </w:rPr>
@@ -1290,9 +1277,9 @@
           <w:lang w:eastAsia="bg-BG"/>
         </w:rPr>
         <w:drawing>
-          <wp:inline distT="0" distB="0" distL="0" distR="0" wp14:anchorId="40A047F7" wp14:editId="5FF598E8">
-            <wp:extent cx="3966638" cy="1533525"/>
-            <wp:effectExtent l="19050" t="19050" r="15240" b="9525"/>
+          <wp:inline distT="0" distB="0" distL="0" distR="0" wp14:anchorId="40A047F7" wp14:editId="21A957BD">
+            <wp:extent cx="4112107" cy="1589764"/>
+            <wp:effectExtent l="12700" t="12700" r="15875" b="10795"/>
             <wp:docPr id="15" name="Picture 15" descr="Graphical user interface, text&#10;&#10;Description automatically generated"/>
             <wp:cNvGraphicFramePr>
               <a:graphicFrameLocks xmlns:a="http://schemas.openxmlformats.org/drawingml/2006/main" noChangeAspect="1"/>
@@ -1313,7 +1300,7 @@
                   <pic:spPr>
                     <a:xfrm>
                       <a:off x="0" y="0"/>
-                      <a:ext cx="3989440" cy="1542341"/>
+                      <a:ext cx="4344360" cy="1679554"/>
                     </a:xfrm>
                     <a:prstGeom prst="rect">
                       <a:avLst/>
@@ -1332,14 +1319,6 @@
           </wp:inline>
         </w:drawing>
       </w:r>
-    </w:p>
-    <w:p>
-      <w:pPr>
-        <w:pStyle w:val="Heading3"/>
-        <w:rPr>
-          <w:lang w:val="bg-BG"/>
-        </w:rPr>
-      </w:pPr>
     </w:p>
     <w:p>
       <w:pPr>
@@ -1574,12 +1553,6 @@
     </w:tbl>
     <w:p>
       <w:pPr>
-        <w:pStyle w:val="Heading2"/>
-        <w:numPr>
-          <w:ilvl w:val="0"/>
-          <w:numId w:val="0"/>
-        </w:numPr>
-        <w:ind w:left="360"/>
         <w:rPr>
           <w:lang w:val="bg-BG"/>
         </w:rPr>
@@ -1989,11 +1962,6 @@
     <w:p>
       <w:pPr>
         <w:pStyle w:val="Heading3"/>
-      </w:pPr>
-    </w:p>
-    <w:p>
-      <w:pPr>
-        <w:pStyle w:val="Heading3"/>
         <w:rPr>
           <w:lang w:val="bg-BG"/>
         </w:rPr>
@@ -2155,12 +2123,6 @@
     </w:tbl>
     <w:p>
       <w:pPr>
-        <w:pStyle w:val="Heading2"/>
-        <w:numPr>
-          <w:ilvl w:val="0"/>
-          <w:numId w:val="0"/>
-        </w:numPr>
-        <w:ind w:left="360"/>
         <w:rPr>
           <w:lang w:val="bg-BG"/>
         </w:rPr>
@@ -2181,6 +2143,7 @@
         <w:rPr>
           <w:lang w:val="bg-BG"/>
         </w:rPr>
+        <w:lastRenderedPageBreak/>
         <w:t>Множество имплементации</w:t>
       </w:r>
     </w:p>
@@ -2451,12 +2414,7 @@
     </w:p>
     <w:p>
       <w:pPr>
-        <w:jc w:val="both"/>
-      </w:pPr>
-    </w:p>
-    <w:p>
-      <w:pPr>
-        <w:spacing w:before="120" w:after="0"/>
+        <w:spacing w:before="300" w:after="0"/>
         <w:rPr>
           <w:lang w:val="bg-BG"/>
         </w:rPr>
@@ -2526,11 +2484,6 @@
     <w:p>
       <w:pPr>
         <w:pStyle w:val="Heading3"/>
-      </w:pPr>
-    </w:p>
-    <w:p>
-      <w:pPr>
-        <w:pStyle w:val="Heading3"/>
         <w:rPr>
           <w:lang w:val="bg-BG"/>
         </w:rPr>
@@ -2569,6 +2522,7 @@
           <w:p>
             <w:pPr>
               <w:spacing w:after="0"/>
+              <w:jc w:val="center"/>
               <w:rPr>
                 <w:b/>
                 <w:lang w:val="bg-BG"/>
@@ -2724,12 +2678,6 @@
     </w:tbl>
     <w:p>
       <w:pPr>
-        <w:pStyle w:val="Heading2"/>
-        <w:numPr>
-          <w:ilvl w:val="0"/>
-          <w:numId w:val="0"/>
-        </w:numPr>
-        <w:ind w:left="360"/>
         <w:rPr>
           <w:lang w:val="bg-BG"/>
         </w:rPr>
@@ -2944,14 +2892,28 @@
     </w:p>
     <w:p>
       <w:pPr>
+        <w:spacing w:before="300"/>
         <w:jc w:val="both"/>
         <w:rPr>
           <w:lang w:val="bg-BG"/>
         </w:rPr>
       </w:pPr>
+      <w:r>
+        <w:rPr>
+          <w:lang w:val="bg-BG"/>
+        </w:rPr>
+        <w:t xml:space="preserve">Оказва се, че приятелите ви са много заети, така че решавате да напишете кода сами. </w:t>
+      </w:r>
+      <w:r>
+        <w:rPr>
+          <w:lang w:val="bg-BG"/>
+        </w:rPr>
+        <w:t>Изискванията са следните:</w:t>
+      </w:r>
     </w:p>
     <w:p>
       <w:pPr>
+        <w:spacing w:before="300"/>
         <w:jc w:val="both"/>
         <w:rPr>
           <w:lang w:val="bg-BG"/>
@@ -2961,19 +2923,133 @@
         <w:rPr>
           <w:lang w:val="bg-BG"/>
         </w:rPr>
-        <w:t xml:space="preserve">Оказва се, че приятелите ви са много заети, така че решавате да напишете кода сами. </w:t>
-      </w:r>
-      <w:r>
-        <w:rPr>
-          <w:lang w:val="bg-BG"/>
-        </w:rPr>
-        <w:t>Изискванията са следните:</w:t>
+        <w:t xml:space="preserve">Трябва да имате </w:t>
+      </w:r>
+      <w:r>
+        <w:rPr>
+          <w:b/>
+          <w:bCs/>
+          <w:lang w:val="bg-BG"/>
+        </w:rPr>
+        <w:t>модел</w:t>
+      </w:r>
+      <w:r>
+        <w:rPr>
+          <w:lang w:val="bg-BG"/>
+        </w:rPr>
+        <w:t xml:space="preserve"> </w:t>
+      </w:r>
+      <w:r>
+        <w:rPr>
+          <w:rFonts w:ascii="Consolas" w:hAnsi="Consolas"/>
+          <w:b/>
+          <w:noProof/>
+        </w:rPr>
+        <w:t>Smartphone</w:t>
+      </w:r>
+      <w:r>
+        <w:t xml:space="preserve"> </w:t>
+      </w:r>
+      <w:r>
+        <w:rPr>
+          <w:lang w:val="bg-BG"/>
+        </w:rPr>
+        <w:t xml:space="preserve">и две отделни функционалности на смартфона ви – да </w:t>
+      </w:r>
+      <w:r>
+        <w:rPr>
+          <w:b/>
+          <w:bCs/>
+          <w:lang w:val="bg-BG"/>
+        </w:rPr>
+        <w:t>звъни на други телефони</w:t>
+      </w:r>
+      <w:r>
+        <w:rPr>
+          <w:lang w:val="bg-BG"/>
+        </w:rPr>
+        <w:t xml:space="preserve"> и да </w:t>
+      </w:r>
+      <w:r>
+        <w:rPr>
+          <w:b/>
+          <w:bCs/>
+          <w:lang w:val="bg-BG"/>
+        </w:rPr>
+        <w:t>достъпва интернет</w:t>
+      </w:r>
+      <w:r>
+        <w:rPr>
+          <w:lang w:val="bg-BG"/>
+        </w:rPr>
+        <w:t>.</w:t>
+      </w:r>
+      <w:r>
+        <w:rPr>
+          <w:lang w:val="bg-BG"/>
+        </w:rPr>
+        <w:t xml:space="preserve"> </w:t>
       </w:r>
     </w:p>
     <w:p>
       <w:pPr>
         <w:jc w:val="both"/>
-      </w:pPr>
+        <w:rPr>
+          <w:noProof/>
+          <w:lang w:val="bg-BG"/>
+        </w:rPr>
+      </w:pPr>
+      <w:r>
+        <w:rPr>
+          <w:lang w:val="bg-BG"/>
+        </w:rPr>
+        <w:t xml:space="preserve">Трябва да имате и </w:t>
+      </w:r>
+      <w:r>
+        <w:rPr>
+          <w:b/>
+          <w:bCs/>
+          <w:lang w:val="bg-BG"/>
+        </w:rPr>
+        <w:t xml:space="preserve">модел </w:t>
+      </w:r>
+      <w:r>
+        <w:rPr>
+          <w:rFonts w:ascii="Consolas" w:hAnsi="Consolas"/>
+          <w:b/>
+          <w:noProof/>
+        </w:rPr>
+        <w:t>StationaryPhone</w:t>
+      </w:r>
+      <w:r>
+        <w:rPr>
+          <w:noProof/>
+        </w:rPr>
+        <w:t xml:space="preserve"> </w:t>
+      </w:r>
+      <w:r>
+        <w:rPr>
+          <w:noProof/>
+          <w:lang w:val="bg-BG"/>
+        </w:rPr>
+        <w:t xml:space="preserve">и функционалност, която има – да </w:t>
+      </w:r>
+      <w:r>
+        <w:rPr>
+          <w:b/>
+          <w:bCs/>
+          <w:noProof/>
+          <w:lang w:val="bg-BG"/>
+        </w:rPr>
+        <w:t>звъни на други телефони</w:t>
+      </w:r>
+      <w:r>
+        <w:rPr>
+          <w:noProof/>
+          <w:lang w:val="bg-BG"/>
+        </w:rPr>
+        <w:t>.</w:t>
+      </w:r>
     </w:p>
     <w:p>
       <w:pPr>
@@ -2984,200 +3060,56 @@
       </w:pPr>
       <w:r>
         <w:rPr>
-          <w:lang w:val="bg-BG"/>
-        </w:rPr>
-        <w:lastRenderedPageBreak/>
+          <w:noProof/>
+          <w:lang w:val="bg-BG"/>
+        </w:rPr>
         <w:t xml:space="preserve">Трябва да имате </w:t>
       </w:r>
       <w:r>
         <w:rPr>
           <w:b/>
           <w:bCs/>
-          <w:lang w:val="bg-BG"/>
-        </w:rPr>
-        <w:t>модел</w:t>
-      </w:r>
-      <w:r>
-        <w:rPr>
-          <w:lang w:val="bg-BG"/>
-        </w:rPr>
-        <w:t xml:space="preserve"> </w:t>
-      </w:r>
-      <w:r>
-        <w:rPr>
-          <w:rFonts w:ascii="Consolas" w:hAnsi="Consolas"/>
-          <w:b/>
-          <w:noProof/>
-        </w:rPr>
-        <w:t>Smartphone</w:t>
-      </w:r>
-      <w:r>
-        <w:t xml:space="preserve"> </w:t>
-      </w:r>
-      <w:r>
-        <w:rPr>
-          <w:lang w:val="bg-BG"/>
-        </w:rPr>
-        <w:t xml:space="preserve">и две отделни функционалности на смартфона ви – да </w:t>
+          <w:noProof/>
+          <w:lang w:val="bg-BG"/>
+        </w:rPr>
+        <w:t xml:space="preserve">два класа </w:t>
+      </w:r>
+      <w:r>
+        <w:rPr>
+          <w:noProof/>
+          <w:lang w:val="bg-BG"/>
+        </w:rPr>
+        <w:t xml:space="preserve">и </w:t>
       </w:r>
       <w:r>
         <w:rPr>
           <w:b/>
           <w:bCs/>
-          <w:lang w:val="bg-BG"/>
-        </w:rPr>
-        <w:t>звъни на други телефони</w:t>
-      </w:r>
-      <w:r>
-        <w:rPr>
-          <w:lang w:val="bg-BG"/>
-        </w:rPr>
-        <w:t xml:space="preserve"> и да </w:t>
-      </w:r>
-      <w:r>
-        <w:rPr>
-          <w:b/>
-          <w:bCs/>
-          <w:lang w:val="bg-BG"/>
-        </w:rPr>
-        <w:t>достъпва интернет</w:t>
-      </w:r>
-      <w:r>
-        <w:rPr>
+          <w:noProof/>
+          <w:lang w:val="bg-BG"/>
+        </w:rPr>
+        <w:t>два интерфейса</w:t>
+      </w:r>
+      <w:r>
+        <w:rPr>
+          <w:noProof/>
           <w:lang w:val="bg-BG"/>
         </w:rPr>
         <w:t>.</w:t>
-      </w:r>
-      <w:r>
-        <w:rPr>
-          <w:lang w:val="bg-BG"/>
-        </w:rPr>
-        <w:t xml:space="preserve"> </w:t>
       </w:r>
     </w:p>
     <w:p>
       <w:pPr>
-        <w:jc w:val="both"/>
-        <w:rPr>
-          <w:noProof/>
-          <w:lang w:val="bg-BG"/>
-        </w:rPr>
-      </w:pPr>
-      <w:r>
-        <w:rPr>
-          <w:lang w:val="bg-BG"/>
-        </w:rPr>
-        <w:t xml:space="preserve">Трябва да имате и </w:t>
-      </w:r>
-      <w:r>
-        <w:rPr>
-          <w:b/>
-          <w:bCs/>
-          <w:lang w:val="bg-BG"/>
-        </w:rPr>
-        <w:t xml:space="preserve">модел </w:t>
-      </w:r>
-      <w:r>
-        <w:rPr>
-          <w:rFonts w:ascii="Consolas" w:hAnsi="Consolas"/>
-          <w:b/>
-          <w:noProof/>
-        </w:rPr>
-        <w:t>StationaryPhone</w:t>
-      </w:r>
-      <w:r>
-        <w:rPr>
-          <w:noProof/>
-        </w:rPr>
-        <w:t xml:space="preserve"> </w:t>
-      </w:r>
-      <w:r>
-        <w:rPr>
-          <w:noProof/>
-          <w:lang w:val="bg-BG"/>
-        </w:rPr>
-        <w:t xml:space="preserve">и функционалност, която има – да </w:t>
-      </w:r>
-      <w:r>
-        <w:rPr>
-          <w:b/>
-          <w:bCs/>
-          <w:noProof/>
-          <w:lang w:val="bg-BG"/>
-        </w:rPr>
-        <w:t>звъни на други телефони</w:t>
-      </w:r>
-      <w:r>
-        <w:rPr>
-          <w:noProof/>
-          <w:lang w:val="bg-BG"/>
-        </w:rPr>
-        <w:t>.</w:t>
-      </w:r>
-    </w:p>
-    <w:p>
-      <w:pPr>
-        <w:jc w:val="both"/>
-        <w:rPr>
-          <w:lang w:val="bg-BG"/>
-        </w:rPr>
-      </w:pPr>
-      <w:r>
-        <w:rPr>
-          <w:noProof/>
-          <w:lang w:val="bg-BG"/>
-        </w:rPr>
-        <w:t xml:space="preserve">Трябва да имате </w:t>
-      </w:r>
-      <w:r>
-        <w:rPr>
-          <w:b/>
-          <w:bCs/>
-          <w:noProof/>
-          <w:lang w:val="bg-BG"/>
-        </w:rPr>
-        <w:t xml:space="preserve">два класа </w:t>
-      </w:r>
-      <w:r>
-        <w:rPr>
-          <w:noProof/>
-          <w:lang w:val="bg-BG"/>
-        </w:rPr>
-        <w:t xml:space="preserve">и </w:t>
-      </w:r>
-      <w:r>
-        <w:rPr>
-          <w:b/>
-          <w:bCs/>
-          <w:noProof/>
-          <w:lang w:val="bg-BG"/>
-        </w:rPr>
-        <w:t>два интерфейса</w:t>
-      </w:r>
-      <w:r>
-        <w:rPr>
-          <w:noProof/>
-          <w:lang w:val="bg-BG"/>
-        </w:rPr>
-        <w:t>.</w:t>
-      </w:r>
-    </w:p>
-    <w:p>
-      <w:pPr>
         <w:pStyle w:val="Heading3"/>
-      </w:pPr>
-    </w:p>
-    <w:p>
-      <w:pPr>
-        <w:pStyle w:val="Heading3"/>
-        <w:rPr>
-          <w:lang w:val="bg-BG"/>
-        </w:rPr>
-      </w:pPr>
-      <w:r>
-        <w:rPr>
-          <w:lang w:val="bg-BG"/>
-        </w:rPr>
+        <w:rPr>
+          <w:lang w:val="bg-BG"/>
+        </w:rPr>
+      </w:pPr>
+      <w:r>
+        <w:rPr>
+          <w:lang w:val="bg-BG"/>
+        </w:rPr>
+        <w:lastRenderedPageBreak/>
         <w:t>Вход</w:t>
       </w:r>
     </w:p>
@@ -3333,11 +3265,6 @@
       <w:r>
         <w:t>.</w:t>
       </w:r>
-    </w:p>
-    <w:p>
-      <w:pPr>
-        <w:pStyle w:val="Heading3"/>
-      </w:pPr>
     </w:p>
     <w:p>
       <w:pPr>
@@ -3752,12 +3679,6 @@
       <w:pPr>
         <w:pStyle w:val="Heading3"/>
         <w:jc w:val="both"/>
-      </w:pPr>
-    </w:p>
-    <w:p>
-      <w:pPr>
-        <w:pStyle w:val="Heading3"/>
-        <w:jc w:val="both"/>
         <w:rPr>
           <w:lang w:val="bg-BG"/>
         </w:rPr>
@@ -3804,11 +3725,6 @@
         </w:rPr>
         <w:t>7 или 10 символа.</w:t>
       </w:r>
-    </w:p>
-    <w:p>
-      <w:pPr>
-        <w:pStyle w:val="Heading3"/>
-      </w:pPr>
     </w:p>
     <w:p>
       <w:pPr>
@@ -4132,14 +4048,77 @@
         <w:rPr>
           <w:lang w:val="bg-BG"/>
         </w:rPr>
-        <w:lastRenderedPageBreak/>
         <w:t>Граничен контрол</w:t>
       </w:r>
     </w:p>
     <w:p>
       <w:pPr>
         <w:jc w:val="both"/>
-      </w:pPr>
+        <w:rPr>
+          <w:lang w:val="bg-BG"/>
+        </w:rPr>
+      </w:pPr>
+      <w:r>
+        <w:rPr>
+          <w:lang w:val="bg-BG"/>
+        </w:rPr>
+        <w:t xml:space="preserve">Пренасяме се в бъдещето и вие сте владетел на тоталитарно </w:t>
+      </w:r>
+      <w:proofErr w:type="spellStart"/>
+      <w:r>
+        <w:rPr>
+          <w:lang w:val="bg-BG"/>
+        </w:rPr>
+        <w:t>дистопично</w:t>
+      </w:r>
+      <w:proofErr w:type="spellEnd"/>
+      <w:r>
+        <w:rPr>
+          <w:lang w:val="bg-BG"/>
+        </w:rPr>
+        <w:t xml:space="preserve"> общество, обитавано от </w:t>
+      </w:r>
+      <w:r>
+        <w:rPr>
+          <w:b/>
+          <w:bCs/>
+          <w:lang w:val="bg-BG"/>
+        </w:rPr>
+        <w:t xml:space="preserve">граждани </w:t>
+      </w:r>
+      <w:r>
+        <w:rPr>
+          <w:lang w:val="bg-BG"/>
+        </w:rPr>
+        <w:t xml:space="preserve">и </w:t>
+      </w:r>
+      <w:r>
+        <w:rPr>
+          <w:b/>
+          <w:bCs/>
+          <w:lang w:val="bg-BG"/>
+        </w:rPr>
+        <w:t>роботи</w:t>
+      </w:r>
+      <w:r>
+        <w:rPr>
+          <w:lang w:val="bg-BG"/>
+        </w:rPr>
+        <w:t xml:space="preserve">. Тъй като се страхувате от потенциални бунтове, решавате да имплементирате стриктен контрол върху това кой влиза във вашия град. Вашите войници проверяват </w:t>
+      </w:r>
+      <w:r>
+        <w:rPr>
+          <w:rFonts w:ascii="Consolas" w:hAnsi="Consolas"/>
+          <w:b/>
+        </w:rPr>
+        <w:t>Id</w:t>
+      </w:r>
+      <w:r>
+        <w:rPr>
+          <w:lang w:val="bg-BG"/>
+        </w:rPr>
+        <w:t>-тата на всеки, който влиза и излиза от града.</w:t>
+      </w:r>
     </w:p>
     <w:p>
       <w:pPr>
@@ -4152,21 +4131,27 @@
         <w:rPr>
           <w:lang w:val="bg-BG"/>
         </w:rPr>
-        <w:t xml:space="preserve">Пренасяме се в бъдещето и вие сте владетел на тоталитарно </w:t>
-      </w:r>
-      <w:proofErr w:type="spellStart"/>
-      <w:r>
-        <w:rPr>
-          <w:lang w:val="bg-BG"/>
-        </w:rPr>
-        <w:t>дистопично</w:t>
-      </w:r>
-      <w:proofErr w:type="spellEnd"/>
-      <w:r>
-        <w:rPr>
-          <w:lang w:val="bg-BG"/>
-        </w:rPr>
-        <w:t xml:space="preserve"> общество, обитавано от </w:t>
+        <w:t xml:space="preserve">До получаване на команда </w:t>
+      </w:r>
+      <w:r>
+        <w:t>"</w:t>
+      </w:r>
+      <w:r>
+        <w:rPr>
+          <w:rFonts w:ascii="Consolas" w:hAnsi="Consolas"/>
+          <w:b/>
+          <w:noProof/>
+        </w:rPr>
+        <w:t>End</w:t>
+      </w:r>
+      <w:r>
+        <w:t>"</w:t>
+      </w:r>
+      <w:r>
+        <w:rPr>
+          <w:lang w:val="bg-BG"/>
+        </w:rPr>
+        <w:t xml:space="preserve"> на всеки ред ще имате информация или за </w:t>
       </w:r>
       <w:r>
         <w:rPr>
@@ -4174,7 +4159,193 @@
           <w:bCs/>
           <w:lang w:val="bg-BG"/>
         </w:rPr>
-        <w:t xml:space="preserve">граждани </w:t>
+        <w:t>гражданин</w:t>
+      </w:r>
+      <w:r>
+        <w:rPr>
+          <w:lang w:val="bg-BG"/>
+        </w:rPr>
+        <w:t xml:space="preserve">, или за </w:t>
+      </w:r>
+      <w:r>
+        <w:rPr>
+          <w:b/>
+          <w:bCs/>
+          <w:lang w:val="bg-BG"/>
+        </w:rPr>
+        <w:t>робот</w:t>
+      </w:r>
+      <w:r>
+        <w:rPr>
+          <w:lang w:val="bg-BG"/>
+        </w:rPr>
+        <w:t xml:space="preserve">, който иска да влезе в града, в следния формат: </w:t>
+      </w:r>
+      <w:r>
+        <w:rPr>
+          <w:rFonts w:ascii="Consolas" w:hAnsi="Consolas"/>
+          <w:noProof/>
+        </w:rPr>
+        <w:t>"</w:t>
+      </w:r>
+      <w:r>
+        <w:rPr>
+          <w:rFonts w:ascii="Consolas" w:hAnsi="Consolas"/>
+          <w:b/>
+          <w:noProof/>
+        </w:rPr>
+        <w:t>{name} {age} {id}</w:t>
+      </w:r>
+      <w:r>
+        <w:rPr>
+          <w:rFonts w:ascii="Consolas" w:hAnsi="Consolas"/>
+          <w:noProof/>
+        </w:rPr>
+        <w:t>"</w:t>
+      </w:r>
+      <w:r>
+        <w:rPr>
+          <w:rFonts w:ascii="Consolas" w:hAnsi="Consolas"/>
+          <w:noProof/>
+          <w:lang w:val="bg-BG"/>
+        </w:rPr>
+        <w:t xml:space="preserve"> </w:t>
+      </w:r>
+      <w:r>
+        <w:rPr>
+          <w:lang w:val="bg-BG"/>
+        </w:rPr>
+        <w:t xml:space="preserve">за </w:t>
+      </w:r>
+      <w:r>
+        <w:rPr>
+          <w:b/>
+          <w:bCs/>
+          <w:lang w:val="bg-BG"/>
+        </w:rPr>
+        <w:t>граждани</w:t>
+      </w:r>
+      <w:r>
+        <w:rPr>
+          <w:lang w:val="bg-BG"/>
+        </w:rPr>
+        <w:t xml:space="preserve"> и </w:t>
+      </w:r>
+      <w:r>
+        <w:rPr>
+          <w:rFonts w:ascii="Consolas" w:hAnsi="Consolas"/>
+          <w:noProof/>
+        </w:rPr>
+        <w:t>"</w:t>
+      </w:r>
+      <w:r>
+        <w:rPr>
+          <w:rFonts w:ascii="Consolas" w:hAnsi="Consolas"/>
+          <w:b/>
+          <w:noProof/>
+        </w:rPr>
+        <w:t>{model} {id}"</w:t>
+      </w:r>
+      <w:r>
+        <w:rPr>
+          <w:lang w:val="bg-BG"/>
+        </w:rPr>
+        <w:t xml:space="preserve"> </w:t>
+      </w:r>
+      <w:r>
+        <w:rPr>
+          <w:lang w:val="bg-BG"/>
+        </w:rPr>
+        <w:t xml:space="preserve">за </w:t>
+      </w:r>
+      <w:r>
+        <w:rPr>
+          <w:b/>
+          <w:bCs/>
+          <w:lang w:val="bg-BG"/>
+        </w:rPr>
+        <w:t>роботи</w:t>
+      </w:r>
+      <w:r>
+        <w:rPr>
+          <w:lang w:val="bg-BG"/>
+        </w:rPr>
+        <w:t xml:space="preserve">. След получаване на команда </w:t>
+      </w:r>
+      <w:r>
+        <w:t>"</w:t>
+      </w:r>
+      <w:r>
+        <w:rPr>
+          <w:rFonts w:ascii="Consolas" w:hAnsi="Consolas"/>
+          <w:b/>
+          <w:noProof/>
+        </w:rPr>
+        <w:t>End</w:t>
+      </w:r>
+      <w:r>
+        <w:t>"</w:t>
+      </w:r>
+      <w:r>
+        <w:rPr>
+          <w:lang w:val="bg-BG"/>
+        </w:rPr>
+        <w:t xml:space="preserve">, </w:t>
+      </w:r>
+      <w:r>
+        <w:rPr>
+          <w:lang w:val="bg-BG"/>
+        </w:rPr>
+        <w:t xml:space="preserve">ще получите </w:t>
+      </w:r>
+      <w:r>
+        <w:rPr>
+          <w:b/>
+          <w:bCs/>
+          <w:lang w:val="bg-BG"/>
+        </w:rPr>
+        <w:t>едно число</w:t>
+      </w:r>
+      <w:r>
+        <w:rPr>
+          <w:lang w:val="bg-BG"/>
+        </w:rPr>
+        <w:t xml:space="preserve">, което представлява </w:t>
+      </w:r>
+      <w:r>
+        <w:rPr>
+          <w:b/>
+          <w:bCs/>
+          <w:lang w:val="bg-BG"/>
+        </w:rPr>
+        <w:t xml:space="preserve">последните цифри на фалшивите </w:t>
+      </w:r>
+      <w:r>
+        <w:rPr>
+          <w:b/>
+          <w:bCs/>
+        </w:rPr>
+        <w:t>id</w:t>
+      </w:r>
+      <w:r>
+        <w:rPr>
+          <w:lang w:val="bg-BG"/>
+        </w:rPr>
+        <w:t>-та</w:t>
+      </w:r>
+      <w:r>
+        <w:rPr>
+          <w:lang w:val="bg-BG"/>
+        </w:rPr>
+        <w:t xml:space="preserve">. </w:t>
+      </w:r>
+      <w:r>
+        <w:rPr>
+          <w:b/>
+          <w:bCs/>
+          <w:lang w:val="bg-BG"/>
+        </w:rPr>
+        <w:t xml:space="preserve">Всички граждани </w:t>
       </w:r>
       <w:r>
         <w:rPr>
@@ -4194,308 +4365,47 @@
         <w:rPr>
           <w:lang w:val="bg-BG"/>
         </w:rPr>
-        <w:t xml:space="preserve">. Тъй като се страхувате от потенциални бунтове, решавате да имплементирате стриктен контрол върху това кой влиза във вашия град. Вашите войници проверяват </w:t>
-      </w:r>
-      <w:r>
-        <w:rPr>
-          <w:rFonts w:ascii="Consolas" w:hAnsi="Consolas"/>
-          <w:b/>
-        </w:rPr>
-        <w:t>Id</w:t>
-      </w:r>
-      <w:r>
-        <w:rPr>
-          <w:lang w:val="bg-BG"/>
-        </w:rPr>
-        <w:t>-тата на всеки, който влиза и излиза от града.</w:t>
+        <w:t xml:space="preserve">, чиито </w:t>
+      </w:r>
+      <w:r>
+        <w:rPr>
+          <w:b/>
+          <w:bCs/>
+        </w:rPr>
+        <w:t>id</w:t>
+      </w:r>
+      <w:r>
+        <w:t>-</w:t>
+      </w:r>
+      <w:r>
+        <w:rPr>
+          <w:lang w:val="bg-BG"/>
+        </w:rPr>
+        <w:t xml:space="preserve">та завършват с тези цифри, трябва да бъдат </w:t>
+      </w:r>
+      <w:r>
+        <w:rPr>
+          <w:b/>
+          <w:bCs/>
+          <w:lang w:val="bg-BG"/>
+        </w:rPr>
+        <w:t>задържани</w:t>
+      </w:r>
+      <w:r>
+        <w:rPr>
+          <w:lang w:val="bg-BG"/>
+        </w:rPr>
+        <w:t>.</w:t>
       </w:r>
     </w:p>
     <w:p>
       <w:pPr>
         <w:jc w:val="both"/>
-        <w:rPr>
-          <w:lang w:val="bg-BG"/>
-        </w:rPr>
-      </w:pPr>
-      <w:r>
-        <w:rPr>
-          <w:lang w:val="bg-BG"/>
-        </w:rPr>
-        <w:t xml:space="preserve">До получаване на команда </w:t>
-      </w:r>
-      <w:r>
-        <w:t>"</w:t>
-      </w:r>
-      <w:r>
-        <w:rPr>
-          <w:rFonts w:ascii="Consolas" w:hAnsi="Consolas"/>
-          <w:b/>
-          <w:noProof/>
-        </w:rPr>
-        <w:t>End</w:t>
-      </w:r>
-      <w:r>
-        <w:t>"</w:t>
-      </w:r>
-      <w:r>
-        <w:rPr>
-          <w:lang w:val="bg-BG"/>
-        </w:rPr>
-        <w:t xml:space="preserve"> на всеки ред ще имате информация или за </w:t>
-      </w:r>
-      <w:r>
-        <w:rPr>
-          <w:b/>
-          <w:bCs/>
-          <w:lang w:val="bg-BG"/>
-        </w:rPr>
-        <w:t>гражданин</w:t>
-      </w:r>
-      <w:r>
-        <w:rPr>
-          <w:lang w:val="bg-BG"/>
-        </w:rPr>
-        <w:t xml:space="preserve">, или за </w:t>
-      </w:r>
-      <w:r>
-        <w:rPr>
-          <w:b/>
-          <w:bCs/>
-          <w:lang w:val="bg-BG"/>
-        </w:rPr>
-        <w:t>робот</w:t>
-      </w:r>
-      <w:r>
-        <w:rPr>
-          <w:lang w:val="bg-BG"/>
-        </w:rPr>
-        <w:t xml:space="preserve">, който иска да влезе в града, в следния формат: </w:t>
-      </w:r>
-      <w:r>
-        <w:rPr>
-          <w:rFonts w:ascii="Consolas" w:hAnsi="Consolas"/>
-          <w:noProof/>
-        </w:rPr>
-        <w:t>"</w:t>
-      </w:r>
-      <w:r>
-        <w:rPr>
-          <w:rFonts w:ascii="Consolas" w:hAnsi="Consolas"/>
-          <w:b/>
-          <w:noProof/>
-        </w:rPr>
-        <w:t>{name} {age} {id}</w:t>
-      </w:r>
-      <w:r>
-        <w:rPr>
-          <w:rFonts w:ascii="Consolas" w:hAnsi="Consolas"/>
-          <w:noProof/>
-        </w:rPr>
-        <w:t>"</w:t>
-      </w:r>
-      <w:r>
-        <w:rPr>
-          <w:rFonts w:ascii="Consolas" w:hAnsi="Consolas"/>
-          <w:noProof/>
-          <w:lang w:val="bg-BG"/>
-        </w:rPr>
-        <w:t xml:space="preserve"> </w:t>
-      </w:r>
-      <w:r>
-        <w:rPr>
-          <w:lang w:val="bg-BG"/>
-        </w:rPr>
-        <w:t xml:space="preserve">за </w:t>
-      </w:r>
-      <w:r>
-        <w:rPr>
-          <w:b/>
-          <w:bCs/>
-          <w:lang w:val="bg-BG"/>
-        </w:rPr>
-        <w:t>граждани</w:t>
-      </w:r>
-      <w:r>
-        <w:rPr>
-          <w:lang w:val="bg-BG"/>
-        </w:rPr>
-        <w:t xml:space="preserve"> и </w:t>
-      </w:r>
-      <w:r>
-        <w:rPr>
-          <w:rFonts w:ascii="Consolas" w:hAnsi="Consolas"/>
-          <w:noProof/>
-        </w:rPr>
-        <w:t>"</w:t>
-      </w:r>
-      <w:r>
-        <w:rPr>
-          <w:rFonts w:ascii="Consolas" w:hAnsi="Consolas"/>
-          <w:b/>
-          <w:noProof/>
-        </w:rPr>
-        <w:t>{model} {id}"</w:t>
-      </w:r>
-      <w:r>
-        <w:rPr>
-          <w:lang w:val="bg-BG"/>
-        </w:rPr>
-        <w:t xml:space="preserve"> </w:t>
-      </w:r>
-      <w:r>
-        <w:rPr>
-          <w:lang w:val="bg-BG"/>
-        </w:rPr>
-        <w:t xml:space="preserve">за </w:t>
-      </w:r>
-      <w:r>
-        <w:rPr>
-          <w:b/>
-          <w:bCs/>
-          <w:lang w:val="bg-BG"/>
-        </w:rPr>
-        <w:t>роботи</w:t>
-      </w:r>
-      <w:r>
-        <w:rPr>
-          <w:lang w:val="bg-BG"/>
-        </w:rPr>
-        <w:t xml:space="preserve">. След получаване на команда </w:t>
-      </w:r>
-      <w:r>
-        <w:t>"</w:t>
-      </w:r>
-      <w:r>
-        <w:rPr>
-          <w:rFonts w:ascii="Consolas" w:hAnsi="Consolas"/>
-          <w:b/>
-          <w:noProof/>
-        </w:rPr>
-        <w:t>End</w:t>
-      </w:r>
-      <w:r>
-        <w:t>"</w:t>
-      </w:r>
-      <w:r>
-        <w:rPr>
-          <w:lang w:val="bg-BG"/>
-        </w:rPr>
-        <w:t xml:space="preserve">, </w:t>
-      </w:r>
-      <w:r>
-        <w:rPr>
-          <w:lang w:val="bg-BG"/>
-        </w:rPr>
-        <w:t xml:space="preserve">ще получите </w:t>
-      </w:r>
-      <w:r>
-        <w:rPr>
-          <w:b/>
-          <w:bCs/>
-          <w:lang w:val="bg-BG"/>
-        </w:rPr>
-        <w:t>едно число</w:t>
-      </w:r>
-      <w:r>
-        <w:rPr>
-          <w:lang w:val="bg-BG"/>
-        </w:rPr>
-        <w:t xml:space="preserve">, което представлява </w:t>
-      </w:r>
-      <w:r>
-        <w:rPr>
-          <w:b/>
-          <w:bCs/>
-          <w:lang w:val="bg-BG"/>
-        </w:rPr>
-        <w:t xml:space="preserve">последните цифри на фалшивите </w:t>
-      </w:r>
-      <w:r>
-        <w:rPr>
-          <w:b/>
-          <w:bCs/>
-        </w:rPr>
-        <w:t>id</w:t>
-      </w:r>
-      <w:r>
-        <w:rPr>
-          <w:lang w:val="bg-BG"/>
-        </w:rPr>
-        <w:t>-та</w:t>
-      </w:r>
-      <w:r>
-        <w:rPr>
-          <w:lang w:val="bg-BG"/>
-        </w:rPr>
-        <w:t xml:space="preserve">. </w:t>
-      </w:r>
-      <w:r>
-        <w:rPr>
-          <w:b/>
-          <w:bCs/>
-          <w:lang w:val="bg-BG"/>
-        </w:rPr>
-        <w:t xml:space="preserve">Всички граждани </w:t>
-      </w:r>
-      <w:r>
-        <w:rPr>
-          <w:lang w:val="bg-BG"/>
-        </w:rPr>
-        <w:t xml:space="preserve">и </w:t>
-      </w:r>
-      <w:r>
-        <w:rPr>
-          <w:b/>
-          <w:bCs/>
-          <w:lang w:val="bg-BG"/>
-        </w:rPr>
-        <w:t>роботи</w:t>
-      </w:r>
-      <w:r>
-        <w:rPr>
-          <w:lang w:val="bg-BG"/>
-        </w:rPr>
-        <w:t xml:space="preserve">, чиито </w:t>
-      </w:r>
-      <w:r>
-        <w:rPr>
-          <w:b/>
-          <w:bCs/>
-        </w:rPr>
-        <w:t>id</w:t>
-      </w:r>
-      <w:r>
-        <w:t>-</w:t>
-      </w:r>
-      <w:r>
-        <w:rPr>
-          <w:lang w:val="bg-BG"/>
-        </w:rPr>
-        <w:t xml:space="preserve">та завършват с тези цифри, трябва да бъдат </w:t>
-      </w:r>
-      <w:r>
-        <w:rPr>
-          <w:b/>
-          <w:bCs/>
-          <w:lang w:val="bg-BG"/>
-        </w:rPr>
-        <w:t>задържани</w:t>
-      </w:r>
-      <w:r>
-        <w:rPr>
-          <w:lang w:val="bg-BG"/>
-        </w:rPr>
-        <w:t>.</w:t>
-      </w:r>
+      </w:pPr>
     </w:p>
     <w:p>
       <w:pPr>
         <w:jc w:val="both"/>
-      </w:pPr>
-    </w:p>
-    <w:p>
-      <w:pPr>
-        <w:jc w:val="both"/>
         <w:rPr>
           <w:bCs/>
           <w:lang w:val="bg-BG"/>
@@ -4506,6 +4416,7 @@
           <w:bCs/>
           <w:lang w:val="bg-BG"/>
         </w:rPr>
+        <w:lastRenderedPageBreak/>
         <w:t xml:space="preserve">Изходът от програмата ви трябва да се състои от </w:t>
       </w:r>
       <w:r>
@@ -5271,7 +5182,6 @@
         <w:rPr>
           <w:lang w:val="bg-BG"/>
         </w:rPr>
-        <w:lastRenderedPageBreak/>
         <w:t xml:space="preserve">След получаване на команда </w:t>
       </w:r>
       <w:r>
@@ -5395,11 +5305,6 @@
         </w:rPr>
         <w:t>в реда, в който сте ги получили.</w:t>
       </w:r>
-    </w:p>
-    <w:p>
-      <w:pPr>
-        <w:pStyle w:val="Heading3"/>
-      </w:pPr>
     </w:p>
     <w:p>
       <w:pPr>
@@ -5552,6 +5457,7 @@
                 <w:rFonts w:ascii="Consolas" w:hAnsi="Consolas" w:cs="Consolas"/>
                 <w:noProof/>
               </w:rPr>
+              <w:lastRenderedPageBreak/>
               <w:t>End</w:t>
             </w:r>
           </w:p>
@@ -5589,6 +5495,7 @@
                 <w:rFonts w:ascii="Consolas" w:hAnsi="Consolas" w:cs="Consolas"/>
                 <w:noProof/>
               </w:rPr>
+              <w:lastRenderedPageBreak/>
               <w:t>10/10/1990</w:t>
             </w:r>
           </w:p>
@@ -5874,12 +5781,6 @@
     </w:tbl>
     <w:p>
       <w:pPr>
-        <w:pStyle w:val="Heading2"/>
-        <w:numPr>
-          <w:ilvl w:val="0"/>
-          <w:numId w:val="0"/>
-        </w:numPr>
-        <w:ind w:left="360"/>
         <w:rPr>
           <w:lang w:val="bg-BG"/>
         </w:rPr>
@@ -6318,11 +6219,6 @@
         </w:rPr>
         <w:t>.</w:t>
       </w:r>
-    </w:p>
-    <w:p>
-      <w:pPr>
-        <w:jc w:val="both"/>
-      </w:pPr>
     </w:p>
     <w:p>
       <w:pPr>
@@ -6467,7 +6363,6 @@
         </w:rPr>
       </w:pPr>
       <w:r>
-        <w:lastRenderedPageBreak/>
         <w:t>"</w:t>
       </w:r>
       <w:r>
@@ -6605,24 +6500,19 @@
     <w:p>
       <w:pPr>
         <w:pStyle w:val="Heading3"/>
-      </w:pPr>
+        <w:rPr>
+          <w:lang w:val="bg-BG"/>
+        </w:rPr>
+      </w:pPr>
+      <w:r>
+        <w:rPr>
+          <w:lang w:val="bg-BG"/>
+        </w:rPr>
+        <w:t>Изход</w:t>
+      </w:r>
     </w:p>
     <w:p>
       <w:pPr>
-        <w:pStyle w:val="Heading3"/>
-        <w:rPr>
-          <w:lang w:val="bg-BG"/>
-        </w:rPr>
-      </w:pPr>
-      <w:r>
-        <w:rPr>
-          <w:lang w:val="bg-BG"/>
-        </w:rPr>
-        <w:t>Изход</w:t>
-      </w:r>
-    </w:p>
-    <w:p>
-      <w:pPr>
         <w:rPr>
           <w:lang w:val="bg-BG"/>
         </w:rPr>
@@ -6661,11 +6551,6 @@
         </w:rPr>
         <w:t>.</w:t>
       </w:r>
-    </w:p>
-    <w:p>
-      <w:pPr>
-        <w:pStyle w:val="Heading3"/>
-      </w:pPr>
     </w:p>
     <w:p>
       <w:pPr>
@@ -6770,6 +6655,7 @@
                 <w:rFonts w:ascii="Consolas" w:hAnsi="Consolas" w:cs="Consolas"/>
                 <w:noProof/>
               </w:rPr>
+              <w:lastRenderedPageBreak/>
               <w:t>2</w:t>
             </w:r>
           </w:p>
@@ -7131,12 +7017,6 @@
     </w:tbl>
     <w:p>
       <w:pPr>
-        <w:pStyle w:val="Heading2"/>
-        <w:numPr>
-          <w:ilvl w:val="0"/>
-          <w:numId w:val="0"/>
-        </w:numPr>
-        <w:ind w:left="360"/>
         <w:rPr>
           <w:lang w:val="bg-BG"/>
         </w:rPr>
@@ -7622,30 +7502,20 @@
     </w:p>
     <w:p>
       <w:pPr>
-        <w:jc w:val="both"/>
-        <w:rPr>
-          <w:noProof/>
-          <w:lang w:val="bg-BG"/>
-        </w:rPr>
-      </w:pPr>
+        <w:pStyle w:val="Heading3"/>
+        <w:rPr>
+          <w:lang w:val="bg-BG"/>
+        </w:rPr>
+      </w:pPr>
+      <w:r>
+        <w:rPr>
+          <w:lang w:val="bg-BG"/>
+        </w:rPr>
+        <w:t>Вход</w:t>
+      </w:r>
     </w:p>
     <w:p>
       <w:pPr>
-        <w:pStyle w:val="Heading3"/>
-        <w:rPr>
-          <w:lang w:val="bg-BG"/>
-        </w:rPr>
-      </w:pPr>
-      <w:r>
-        <w:rPr>
-          <w:lang w:val="bg-BG"/>
-        </w:rPr>
-        <w:lastRenderedPageBreak/>
-        <w:t>Вход</w:t>
-      </w:r>
-    </w:p>
-    <w:p>
-      <w:pPr>
         <w:jc w:val="both"/>
         <w:rPr>
           <w:lang w:val="bg-BG"/>
@@ -7864,11 +7734,6 @@
         </w:rPr>
         <w:t>.</w:t>
       </w:r>
-    </w:p>
-    <w:p>
-      <w:pPr>
-        <w:pStyle w:val="Heading3"/>
-      </w:pPr>
     </w:p>
     <w:p>
       <w:pPr>
@@ -8148,6 +8013,7 @@
                 <w:rFonts w:ascii="Consolas" w:hAnsi="Consolas" w:cs="Consolas"/>
                 <w:noProof/>
               </w:rPr>
+              <w:lastRenderedPageBreak/>
               <w:t>End</w:t>
             </w:r>
           </w:p>
@@ -8177,6 +8043,7 @@
                 <w:rFonts w:ascii="Consolas" w:hAnsi="Consolas" w:cs="Consolas"/>
                 <w:noProof/>
               </w:rPr>
+              <w:lastRenderedPageBreak/>
               <w:t>JoroJorev</w:t>
             </w:r>
           </w:p>
@@ -8231,6 +8098,7 @@
                 <w:rFonts w:ascii="Consolas" w:hAnsi="Consolas" w:cs="Consolas"/>
                 <w:noProof/>
               </w:rPr>
+              <w:lastRenderedPageBreak/>
               <w:t>Mr/Ms/Mrs EricAnderson</w:t>
             </w:r>
           </w:p>
@@ -9372,7 +9240,7 @@
                                   </pic:cNvPicPr>
                                 </pic:nvPicPr>
                                 <pic:blipFill>
-                                  <a:blip r:embed="rId21">
+                                  <a:blip r:embed="rId2">
                                     <a:extLst>
                                       <a:ext uri="{28A0092B-C50C-407E-A947-70E740481C1C}">
                                         <a14:useLocalDpi xmlns:a14="http://schemas.microsoft.com/office/drawing/2010/main" val="0"/>
@@ -9421,7 +9289,7 @@
                           <wp:extent cx="180000" cy="180000"/>
                           <wp:effectExtent l="0" t="0" r="0" b="0"/>
                           <wp:docPr id="2" name="Picture 2">
-                            <a:hlinkClick xmlns:a="http://schemas.openxmlformats.org/drawingml/2006/main" r:id="rId22"/>
+                            <a:hlinkClick xmlns:a="http://schemas.openxmlformats.org/drawingml/2006/main" r:id="rId3"/>
                           </wp:docPr>
                           <wp:cNvGraphicFramePr>
                             <a:graphicFrameLocks xmlns:a="http://schemas.openxmlformats.org/drawingml/2006/main" noChangeAspect="1"/>
@@ -9431,14 +9299,14 @@
                               <pic:pic xmlns:pic="http://schemas.openxmlformats.org/drawingml/2006/picture">
                                 <pic:nvPicPr>
                                   <pic:cNvPr id="2" name="Picture 2">
-                                    <a:hlinkClick r:id="rId22"/>
+                                    <a:hlinkClick r:id="rId3"/>
                                   </pic:cNvPr>
                                   <pic:cNvPicPr>
                                     <a:picLocks noChangeAspect="1" noChangeArrowheads="1"/>
                                   </pic:cNvPicPr>
                                 </pic:nvPicPr>
                                 <pic:blipFill>
-                                  <a:blip r:embed="rId23">
+                                  <a:blip r:embed="rId4">
                                     <a:extLst>
                                       <a:ext uri="{28A0092B-C50C-407E-A947-70E740481C1C}">
                                         <a14:useLocalDpi xmlns:a14="http://schemas.microsoft.com/office/drawing/2010/main" val="0"/>
@@ -9487,7 +9355,7 @@
                           <wp:extent cx="180000" cy="180000"/>
                           <wp:effectExtent l="0" t="0" r="0" b="0"/>
                           <wp:docPr id="5" name="Picture 5" title="Software University @ Facebook">
-                            <a:hlinkClick xmlns:a="http://schemas.openxmlformats.org/drawingml/2006/main" r:id="rId24"/>
+                            <a:hlinkClick xmlns:a="http://schemas.openxmlformats.org/drawingml/2006/main" r:id="rId5"/>
                           </wp:docPr>
                           <wp:cNvGraphicFramePr>
                             <a:graphicFrameLocks xmlns:a="http://schemas.openxmlformats.org/drawingml/2006/main" noChangeAspect="1"/>
@@ -9497,12 +9365,12 @@
                               <pic:pic xmlns:pic="http://schemas.openxmlformats.org/drawingml/2006/picture">
                                 <pic:nvPicPr>
                                   <pic:cNvPr id="5" name="Picture 5" title="Software University @ Facebook">
-                                    <a:hlinkClick r:id="rId24"/>
+                                    <a:hlinkClick r:id="rId5"/>
                                   </pic:cNvPr>
                                   <pic:cNvPicPr/>
                                 </pic:nvPicPr>
                                 <pic:blipFill>
-                                  <a:blip r:embed="rId25"/>
+                                  <a:blip r:embed="rId6"/>
                                   <a:stretch>
                                     <a:fillRect/>
                                   </a:stretch>
@@ -9540,7 +9408,7 @@
                           <wp:extent cx="180000" cy="180000"/>
                           <wp:effectExtent l="0" t="0" r="0" b="0"/>
                           <wp:docPr id="20" name="Picture 20">
-                            <a:hlinkClick xmlns:a="http://schemas.openxmlformats.org/drawingml/2006/main" r:id="rId26"/>
+                            <a:hlinkClick xmlns:a="http://schemas.openxmlformats.org/drawingml/2006/main" r:id="rId7"/>
                           </wp:docPr>
                           <wp:cNvGraphicFramePr>
                             <a:graphicFrameLocks xmlns:a="http://schemas.openxmlformats.org/drawingml/2006/main" noChangeAspect="1"/>
@@ -9550,20 +9418,20 @@
                               <pic:pic xmlns:pic="http://schemas.openxmlformats.org/drawingml/2006/picture">
                                 <pic:nvPicPr>
                                   <pic:cNvPr id="20" name="Picture 20">
-                                    <a:hlinkClick r:id="rId26"/>
+                                    <a:hlinkClick r:id="rId7"/>
                                   </pic:cNvPr>
                                   <pic:cNvPicPr>
                                     <a:picLocks noChangeAspect="1" noChangeArrowheads="1"/>
                                   </pic:cNvPicPr>
                                 </pic:nvPicPr>
                                 <pic:blipFill>
-                                  <a:blip r:embed="rId27">
+                                  <a:blip r:embed="rId8">
                                     <a:extLst>
                                       <a:ext uri="{28A0092B-C50C-407E-A947-70E740481C1C}">
                                         <a14:useLocalDpi xmlns:a14="http://schemas.microsoft.com/office/drawing/2010/main" val="0"/>
                                       </a:ext>
                                       <a:ext uri="{837473B0-CC2E-450A-ABE3-18F120FF3D39}">
-                                        <a1611:picAttrSrcUrl xmlns:a1611="http://schemas.microsoft.com/office/drawing/2016/11/main" r:id="rId28"/>
+                                        <a1611:picAttrSrcUrl xmlns:a1611="http://schemas.microsoft.com/office/drawing/2016/11/main" r:id="rId9"/>
                                       </a:ext>
                                     </a:extLst>
                                   </a:blip>
@@ -9609,7 +9477,7 @@
                           <wp:extent cx="180000" cy="180000"/>
                           <wp:effectExtent l="0" t="0" r="0" b="0"/>
                           <wp:docPr id="7" name="Picture 7" title="Software University @ Twitter">
-                            <a:hlinkClick xmlns:a="http://schemas.openxmlformats.org/drawingml/2006/main" r:id="rId29"/>
+                            <a:hlinkClick xmlns:a="http://schemas.openxmlformats.org/drawingml/2006/main" r:id="rId10"/>
                           </wp:docPr>
                           <wp:cNvGraphicFramePr>
                             <a:graphicFrameLocks xmlns:a="http://schemas.openxmlformats.org/drawingml/2006/main" noChangeAspect="1"/>
@@ -9619,12 +9487,12 @@
                               <pic:pic xmlns:pic="http://schemas.openxmlformats.org/drawingml/2006/picture">
                                 <pic:nvPicPr>
                                   <pic:cNvPr id="7" name="Picture 7" title="Software University @ Twitter">
-                                    <a:hlinkClick r:id="rId29"/>
+                                    <a:hlinkClick r:id="rId10"/>
                                   </pic:cNvPr>
                                   <pic:cNvPicPr/>
                                 </pic:nvPicPr>
                                 <pic:blipFill>
-                                  <a:blip r:embed="rId30"/>
+                                  <a:blip r:embed="rId11"/>
                                   <a:stretch>
                                     <a:fillRect/>
                                   </a:stretch>
@@ -9662,7 +9530,7 @@
                           <wp:extent cx="180000" cy="180000"/>
                           <wp:effectExtent l="0" t="0" r="0" b="0"/>
                           <wp:docPr id="17" name="Picture 17" title="Software University @ YouTube">
-                            <a:hlinkClick xmlns:a="http://schemas.openxmlformats.org/drawingml/2006/main" r:id="rId31"/>
+                            <a:hlinkClick xmlns:a="http://schemas.openxmlformats.org/drawingml/2006/main" r:id="rId12"/>
                           </wp:docPr>
                           <wp:cNvGraphicFramePr>
                             <a:graphicFrameLocks xmlns:a="http://schemas.openxmlformats.org/drawingml/2006/main" noChangeAspect="1"/>
@@ -9672,12 +9540,12 @@
                               <pic:pic xmlns:pic="http://schemas.openxmlformats.org/drawingml/2006/picture">
                                 <pic:nvPicPr>
                                   <pic:cNvPr id="17" name="Picture 17" title="Software University @ YouTube">
-                                    <a:hlinkClick r:id="rId31"/>
+                                    <a:hlinkClick r:id="rId12"/>
                                   </pic:cNvPr>
                                   <pic:cNvPicPr/>
                                 </pic:nvPicPr>
                                 <pic:blipFill>
-                                  <a:blip r:embed="rId32"/>
+                                  <a:blip r:embed="rId13"/>
                                   <a:stretch>
                                     <a:fillRect/>
                                   </a:stretch>
@@ -9715,7 +9583,7 @@
                           <wp:extent cx="180000" cy="180000"/>
                           <wp:effectExtent l="0" t="0" r="0" b="0"/>
                           <wp:docPr id="21" name="Picture 21">
-                            <a:hlinkClick xmlns:a="http://schemas.openxmlformats.org/drawingml/2006/main" r:id="rId33"/>
+                            <a:hlinkClick xmlns:a="http://schemas.openxmlformats.org/drawingml/2006/main" r:id="rId14"/>
                           </wp:docPr>
                           <wp:cNvGraphicFramePr>
                             <a:graphicFrameLocks xmlns:a="http://schemas.openxmlformats.org/drawingml/2006/main" noChangeAspect="1"/>
@@ -9725,14 +9593,14 @@
                               <pic:pic xmlns:pic="http://schemas.openxmlformats.org/drawingml/2006/picture">
                                 <pic:nvPicPr>
                                   <pic:cNvPr id="21" name="Picture 21">
-                                    <a:hlinkClick r:id="rId33"/>
+                                    <a:hlinkClick r:id="rId14"/>
                                   </pic:cNvPr>
                                   <pic:cNvPicPr>
                                     <a:picLocks noChangeAspect="1" noChangeArrowheads="1"/>
                                   </pic:cNvPicPr>
                                 </pic:nvPicPr>
                                 <pic:blipFill rotWithShape="1">
-                                  <a:blip r:embed="rId34">
+                                  <a:blip r:embed="rId15">
                                     <a:extLst>
                                       <a:ext uri="{28A0092B-C50C-407E-A947-70E740481C1C}">
                                         <a14:useLocalDpi xmlns:a14="http://schemas.microsoft.com/office/drawing/2010/main" val="0"/>
@@ -9784,7 +9652,7 @@
                           <wp:extent cx="180000" cy="180000"/>
                           <wp:effectExtent l="0" t="0" r="0" b="0"/>
                           <wp:docPr id="22" name="Picture 22">
-                            <a:hlinkClick xmlns:a="http://schemas.openxmlformats.org/drawingml/2006/main" r:id="rId35"/>
+                            <a:hlinkClick xmlns:a="http://schemas.openxmlformats.org/drawingml/2006/main" r:id="rId16"/>
                           </wp:docPr>
                           <wp:cNvGraphicFramePr>
                             <a:graphicFrameLocks xmlns:a="http://schemas.openxmlformats.org/drawingml/2006/main" noChangeAspect="1"/>
@@ -9794,14 +9662,14 @@
                               <pic:pic xmlns:pic="http://schemas.openxmlformats.org/drawingml/2006/picture">
                                 <pic:nvPicPr>
                                   <pic:cNvPr id="22" name="Picture 22">
-                                    <a:hlinkClick r:id="rId35"/>
+                                    <a:hlinkClick r:id="rId16"/>
                                   </pic:cNvPr>
                                   <pic:cNvPicPr>
                                     <a:picLocks noChangeAspect="1" noChangeArrowheads="1"/>
                                   </pic:cNvPicPr>
                                 </pic:nvPicPr>
                                 <pic:blipFill>
-                                  <a:blip r:embed="rId36">
+                                  <a:blip r:embed="rId17">
                                     <a:extLst>
                                       <a:ext uri="{28A0092B-C50C-407E-A947-70E740481C1C}">
                                         <a14:useLocalDpi xmlns:a14="http://schemas.microsoft.com/office/drawing/2010/main" val="0"/>
@@ -9850,7 +9718,7 @@
                           <wp:extent cx="180000" cy="180000"/>
                           <wp:effectExtent l="0" t="0" r="0" b="0"/>
                           <wp:docPr id="23" name="Picture 23" title="Software University: Email Us">
-                            <a:hlinkClick xmlns:a="http://schemas.openxmlformats.org/drawingml/2006/main" r:id="rId37"/>
+                            <a:hlinkClick xmlns:a="http://schemas.openxmlformats.org/drawingml/2006/main" r:id="rId18"/>
                           </wp:docPr>
                           <wp:cNvGraphicFramePr>
                             <a:graphicFrameLocks xmlns:a="http://schemas.openxmlformats.org/drawingml/2006/main" noChangeAspect="1"/>
@@ -9860,12 +9728,12 @@
                               <pic:pic xmlns:pic="http://schemas.openxmlformats.org/drawingml/2006/picture">
                                 <pic:nvPicPr>
                                   <pic:cNvPr id="23" name="Picture 23" title="Software University: Email Us">
-                                    <a:hlinkClick r:id="rId37"/>
+                                    <a:hlinkClick r:id="rId18"/>
                                   </pic:cNvPr>
                                   <pic:cNvPicPr/>
                                 </pic:nvPicPr>
                                 <pic:blipFill>
-                                  <a:blip r:embed="rId38"/>
+                                  <a:blip r:embed="rId19"/>
                                   <a:stretch>
                                     <a:fillRect/>
                                   </a:stretch>
@@ -9920,14 +9788,14 @@
               <pic:pic xmlns:pic="http://schemas.openxmlformats.org/drawingml/2006/picture">
                 <pic:nvPicPr>
                   <pic:cNvPr id="1" name="Picture 1">
-                    <a:hlinkClick r:id="rId1"/>
+                    <a:hlinkClick r:id="rId20"/>
                   </pic:cNvPr>
                   <pic:cNvPicPr>
                     <a:picLocks noChangeAspect="1" noChangeArrowheads="1"/>
                   </pic:cNvPicPr>
                 </pic:nvPicPr>
                 <pic:blipFill>
-                  <a:blip r:embed="rId39">
+                  <a:blip r:embed="rId21">
                     <a:extLst>
                       <a:ext uri="{28A0092B-C50C-407E-A947-70E740481C1C}">
                         <a14:useLocalDpi xmlns:a14="http://schemas.microsoft.com/office/drawing/2010/main" val="0"/>
@@ -12380,15 +12248,15 @@
     <w:link w:val="Heading2Char"/>
     <w:uiPriority w:val="9"/>
     <w:qFormat/>
-    <w:rsid w:val="006E55B4"/>
+    <w:rsid w:val="008A2228"/>
     <w:pPr>
       <w:keepNext/>
       <w:keepLines/>
       <w:numPr>
         <w:numId w:val="1"/>
       </w:numPr>
-      <w:spacing w:before="200" w:after="40"/>
-      <w:ind w:left="360"/>
+      <w:spacing w:before="400" w:after="40"/>
+      <w:ind w:left="357" w:hanging="357"/>
       <w:outlineLvl w:val="1"/>
     </w:pPr>
     <w:rPr>
@@ -12408,11 +12276,11 @@
     <w:uiPriority w:val="9"/>
     <w:unhideWhenUsed/>
     <w:qFormat/>
-    <w:rsid w:val="008C5930"/>
+    <w:rsid w:val="008A2228"/>
     <w:pPr>
       <w:keepNext/>
       <w:keepLines/>
-      <w:spacing w:before="120" w:after="40"/>
+      <w:spacing w:before="300" w:after="40"/>
       <w:outlineLvl w:val="2"/>
     </w:pPr>
     <w:rPr>
@@ -12601,7 +12469,7 @@
     <w:link w:val="Heading2"/>
     <w:uiPriority w:val="9"/>
     <w:qFormat/>
-    <w:rsid w:val="006E55B4"/>
+    <w:rsid w:val="008A2228"/>
     <w:rPr>
       <w:rFonts w:eastAsiaTheme="majorEastAsia" w:cstheme="majorBidi"/>
       <w:b/>
@@ -12644,7 +12512,7 @@
     <w:link w:val="Heading3"/>
     <w:uiPriority w:val="9"/>
     <w:qFormat/>
-    <w:rsid w:val="008C5930"/>
+    <w:rsid w:val="008A2228"/>
     <w:rPr>
       <w:rFonts w:eastAsiaTheme="majorEastAsia" w:cstheme="majorBidi"/>
       <w:b/>

</xml_diff>